<commit_message>
update case study 6
</commit_message>
<xml_diff>
--- a/module_1/bao_cao_hang_tuan/C0823G1-LeVanDo3.docx
+++ b/module_1/bao_cao_hang_tuan/C0823G1-LeVanDo3.docx
@@ -314,7 +314,7 @@
                 <w:szCs w:val="26"/>
                 <w:lang w:val="en-US"/>
               </w:rPr>
-              <w:t>21/9/2023</w:t>
+              <w:t>28/9/2023</w:t>
             </w:r>
           </w:p>
         </w:tc>
@@ -389,7 +389,7 @@
                 <w:szCs w:val="26"/>
                 <w:lang w:val="en-US"/>
               </w:rPr>
-              <w:t>14/9/2023</w:t>
+              <w:t>21/9/2023</w:t>
             </w:r>
           </w:p>
         </w:tc>
@@ -464,7 +464,7 @@
                 <w:szCs w:val="26"/>
                 <w:lang w:val="en-US"/>
               </w:rPr>
-              <w:t>21/9/2023</w:t>
+              <w:t>28/9/2023</w:t>
             </w:r>
           </w:p>
         </w:tc>
@@ -2793,7 +2793,7 @@
               <w:autoSpaceDE w:val="0"/>
               <w:autoSpaceDN w:val="0"/>
               <w:rPr>
-                <w:rFonts w:hint="default" w:ascii="Times New Roman" w:hAnsi="Times New Roman"/>
+                <w:rFonts w:hint="default" w:ascii="Times New Roman" w:hAnsi="Times New Roman" w:cs="Times New Roman"/>
                 <w:sz w:val="26"/>
                 <w:szCs w:val="26"/>
                 <w:lang w:val="en-US"/>
@@ -2806,16 +2806,7 @@
                 <w:szCs w:val="26"/>
                 <w:lang w:val="en-US"/>
               </w:rPr>
-              <w:t xml:space="preserve">-Học được </w:t>
-            </w:r>
-            <w:r>
-              <w:rPr>
-                <w:rFonts w:hint="default" w:ascii="Times New Roman" w:hAnsi="Times New Roman"/>
-                <w:sz w:val="26"/>
-                <w:szCs w:val="26"/>
-                <w:lang w:val="en-US"/>
-              </w:rPr>
-              <w:t xml:space="preserve">Vòng lặp for , while , do while </w:t>
+              <w:t>-Học các loại lập trình bao gồm hướng đối tượng</w:t>
             </w:r>
           </w:p>
           <w:p>
@@ -2837,12 +2828,21 @@
             </w:pPr>
             <w:r>
               <w:rPr>
+                <w:rFonts w:hint="default" w:ascii="Times New Roman" w:hAnsi="Times New Roman" w:cs="Times New Roman"/>
+                <w:sz w:val="26"/>
+                <w:szCs w:val="26"/>
+                <w:lang w:val="en-US"/>
+              </w:rPr>
+              <w:t xml:space="preserve">-  </w:t>
+            </w:r>
+            <w:r>
+              <w:rPr>
                 <w:rFonts w:hint="default" w:ascii="Times New Roman" w:hAnsi="Times New Roman"/>
                 <w:sz w:val="26"/>
                 <w:szCs w:val="26"/>
                 <w:lang w:val="en-US"/>
               </w:rPr>
-              <w:t>- sử dụng các vòng lặp lồng nhau</w:t>
+              <w:t>Thiết kế trong Lập trình hướng đối tượng</w:t>
             </w:r>
           </w:p>
           <w:p>
@@ -2869,7 +2869,7 @@
                 <w:szCs w:val="26"/>
                 <w:lang w:val="en-US"/>
               </w:rPr>
-              <w:t xml:space="preserve">- Học mảng 1 chiều và 2 chiều </w:t>
+              <w:t>- Các đối tượng thông dụng trong javascript</w:t>
             </w:r>
           </w:p>
           <w:p>
@@ -2896,19 +2896,17 @@
                 <w:szCs w:val="26"/>
                 <w:lang w:val="en-US"/>
               </w:rPr>
-              <w:t>-Thao tác với mảng</w:t>
-            </w:r>
-          </w:p>
-          <w:p>
-            <w:pPr>
-              <w:pStyle w:val="10"/>
-              <w:widowControl w:val="0"/>
-              <w:numPr>
-                <w:ilvl w:val="0"/>
-                <w:numId w:val="0"/>
-              </w:numPr>
-              <w:autoSpaceDE w:val="0"/>
-              <w:autoSpaceDN w:val="0"/>
+              <w:t>- Căn bản về đối tượng trong JavaScript</w:t>
+            </w:r>
+          </w:p>
+        </w:tc>
+        <w:tc>
+          <w:tcPr>
+            <w:tcW w:w="5235" w:type="dxa"/>
+          </w:tcPr>
+          <w:p>
+            <w:pPr>
+              <w:pStyle w:val="10"/>
               <w:rPr>
                 <w:rFonts w:hint="default" w:ascii="Times New Roman" w:hAnsi="Times New Roman"/>
                 <w:sz w:val="26"/>
@@ -2923,14 +2921,9 @@
                 <w:szCs w:val="26"/>
                 <w:lang w:val="en-US"/>
               </w:rPr>
-              <w:t>- Sử dụng các hàm có sẵn trong mảng</w:t>
-            </w:r>
-          </w:p>
-        </w:tc>
-        <w:tc>
-          <w:tcPr>
-            <w:tcW w:w="5235" w:type="dxa"/>
-          </w:tcPr>
+              <w:t xml:space="preserve">Hoàn thành các bài tập trên giáo trình và đọc các tìai liệu về thầy đã chia sẻ </w:t>
+            </w:r>
+          </w:p>
           <w:p>
             <w:pPr>
               <w:pStyle w:val="10"/>
@@ -2943,12 +2936,12 @@
             </w:pPr>
             <w:r>
               <w:rPr>
-                <w:rFonts w:hint="default" w:ascii="Times New Roman" w:hAnsi="Times New Roman" w:cs="Times New Roman"/>
+                <w:rFonts w:hint="default" w:ascii="Times New Roman" w:hAnsi="Times New Roman"/>
                 <w:sz w:val="26"/>
                 <w:szCs w:val="26"/>
                 <w:lang w:val="en-US"/>
               </w:rPr>
-              <w:t xml:space="preserve">-Làm và thao tác với mảng </w:t>
+              <w:t>-tìm hiểu các cách tạo đối tượng và class</w:t>
             </w:r>
           </w:p>
           <w:p>
@@ -2968,7 +2961,7 @@
                 <w:szCs w:val="26"/>
                 <w:lang w:val="en-US"/>
               </w:rPr>
-              <w:t>-Dùng được các hàm có sẵn trong javascript</w:t>
+              <w:t>- làm các bài tập adam và eva</w:t>
             </w:r>
           </w:p>
           <w:p>
@@ -2988,7 +2981,7 @@
                 <w:szCs w:val="26"/>
                 <w:lang w:val="en-US"/>
               </w:rPr>
-              <w:t>- Hiểu và áp dụng các vòng lặp để giải quyết bài tập</w:t>
+              <w:t>-mô tả lớp điện thoại</w:t>
             </w:r>
           </w:p>
         </w:tc>
@@ -4559,26 +4552,7 @@
                 <w:szCs w:val="26"/>
                 <w:lang w:val="en-US"/>
               </w:rPr>
-              <w:t>push, splice,concat(), indexof</w:t>
-            </w:r>
-            <w:r>
-              <w:rPr>
-                <w:rFonts w:ascii="Times New Roman" w:hAnsi="Times New Roman" w:cs="Times New Roman"/>
-                <w:w w:val="105"/>
-                <w:sz w:val="26"/>
-                <w:szCs w:val="26"/>
-              </w:rPr>
-              <w:t xml:space="preserve"> </w:t>
-            </w:r>
-            <w:r>
-              <w:rPr>
-                <w:rFonts w:hint="default" w:ascii="Times New Roman" w:hAnsi="Times New Roman" w:cs="Times New Roman"/>
-                <w:w w:val="105"/>
-                <w:sz w:val="26"/>
-                <w:szCs w:val="26"/>
-                <w:lang w:val="en-US"/>
-              </w:rPr>
-              <w:t>, map ,for in , for of , fo each</w:t>
+              <w:t>Tính trừu tượng,tính đa hình , tính đóng gói , tính kế thừa,vẽ canvas,this,getter/setter,contructor,extend, private,public</w:t>
             </w:r>
             <w:r>
               <w:rPr>
@@ -5117,7 +5091,7 @@
                 <w:szCs w:val="26"/>
                 <w:lang w:val="en-US"/>
               </w:rPr>
-              <w:t>Sử dụng được table và form thành thạo</w:t>
+              <w:t>Hiểu đưcọ cách hoạt đôgnj cảu việc truyền tham chiếu  và từ khóa this</w:t>
             </w:r>
           </w:p>
         </w:tc>
@@ -5135,8 +5109,6 @@
                 <w:lang w:val="en-US"/>
               </w:rPr>
             </w:pPr>
-            <w:bookmarkStart w:id="0" w:name="_GoBack"/>
-            <w:bookmarkEnd w:id="0"/>
           </w:p>
         </w:tc>
         <w:tc>
@@ -5728,6 +5700,8 @@
           <w:szCs w:val="26"/>
         </w:rPr>
       </w:pPr>
+      <w:bookmarkStart w:id="0" w:name="_GoBack"/>
+      <w:bookmarkEnd w:id="0"/>
     </w:p>
     <w:sectPr>
       <w:pgSz w:w="12240" w:h="15840"/>
@@ -6325,7 +6299,7 @@
     <w:lsdException w:uiPriority="99" w:name="HTML Sample"/>
     <w:lsdException w:uiPriority="99" w:name="HTML Typewriter"/>
     <w:lsdException w:uiPriority="99" w:name="HTML Variable"/>
-    <w:lsdException w:uiPriority="99" w:name="Normal Table"/>
+    <w:lsdException w:qFormat="1" w:uiPriority="99" w:name="Normal Table"/>
     <w:lsdException w:uiPriority="99" w:name="annotation subject"/>
     <w:lsdException w:uiPriority="99" w:name="Table Simple 1"/>
     <w:lsdException w:uiPriority="99" w:name="Table Simple 2"/>
@@ -6552,6 +6526,7 @@
     <w:name w:val="Normal Table"/>
     <w:semiHidden/>
     <w:unhideWhenUsed/>
+    <w:qFormat/>
     <w:uiPriority w:val="99"/>
     <w:tblPr>
       <w:tblCellMar>

</xml_diff>